<commit_message>
add ratios and plotting
</commit_message>
<xml_diff>
--- a/paperstuff/images_0621.docx
+++ b/paperstuff/images_0621.docx
@@ -4545,12 +4545,179 @@
           </wp:inline>
         </w:drawing>
       </w:r>
+    </w:p>
+    <w:p/>
+    <w:p/>
+    <w:p/>
+    <w:p>
+      <w:r>
+        <w:rPr>
+          <w:noProof/>
+        </w:rPr>
+        <w:drawing>
+          <wp:inline distT="0" distB="0" distL="0" distR="0" wp14:anchorId="66A6546D" wp14:editId="25DB0D15">
+            <wp:extent cx="5486400" cy="3657600"/>
+            <wp:effectExtent l="0" t="0" r="0" b="0"/>
+            <wp:docPr id="11" name="Picture 11" descr="Macintosh HD:Users:ps22344:Desktop:rplots:hapaxes_50_years_ment.png"/>
+            <wp:cNvGraphicFramePr>
+              <a:graphicFrameLocks xmlns:a="http://schemas.openxmlformats.org/drawingml/2006/main" noChangeAspect="1"/>
+            </wp:cNvGraphicFramePr>
+            <a:graphic xmlns:a="http://schemas.openxmlformats.org/drawingml/2006/main">
+              <a:graphicData uri="http://schemas.openxmlformats.org/drawingml/2006/picture">
+                <pic:pic xmlns:pic="http://schemas.openxmlformats.org/drawingml/2006/picture">
+                  <pic:nvPicPr>
+                    <pic:cNvPr id="0" name="Picture 1" descr="Macintosh HD:Users:ps22344:Desktop:rplots:hapaxes_50_years_ment.png"/>
+                    <pic:cNvPicPr>
+                      <a:picLocks noChangeAspect="1" noChangeArrowheads="1"/>
+                    </pic:cNvPicPr>
+                  </pic:nvPicPr>
+                  <pic:blipFill>
+                    <a:blip r:embed="rId16">
+                      <a:extLst>
+                        <a:ext uri="{28A0092B-C50C-407E-A947-70E740481C1C}">
+                          <a14:useLocalDpi xmlns:a14="http://schemas.microsoft.com/office/drawing/2010/main" val="0"/>
+                        </a:ext>
+                      </a:extLst>
+                    </a:blip>
+                    <a:srcRect/>
+                    <a:stretch>
+                      <a:fillRect/>
+                    </a:stretch>
+                  </pic:blipFill>
+                  <pic:spPr bwMode="auto">
+                    <a:xfrm>
+                      <a:off x="0" y="0"/>
+                      <a:ext cx="5486400" cy="3657600"/>
+                    </a:xfrm>
+                    <a:prstGeom prst="rect">
+                      <a:avLst/>
+                    </a:prstGeom>
+                    <a:noFill/>
+                    <a:ln>
+                      <a:noFill/>
+                    </a:ln>
+                  </pic:spPr>
+                </pic:pic>
+              </a:graphicData>
+            </a:graphic>
+          </wp:inline>
+        </w:drawing>
+      </w:r>
+    </w:p>
+    <w:p/>
+    <w:p>
+      <w:r>
+        <w:rPr>
+          <w:noProof/>
+        </w:rPr>
+        <w:drawing>
+          <wp:inline distT="0" distB="0" distL="0" distR="0" wp14:anchorId="23FD37F0" wp14:editId="06B8F4CE">
+            <wp:extent cx="5486400" cy="3657600"/>
+            <wp:effectExtent l="0" t="0" r="0" b="0"/>
+            <wp:docPr id="12" name="Picture 12" descr="Macintosh HD:Users:ps22344:Desktop:rplots:hapaxes_25_years_ment.png"/>
+            <wp:cNvGraphicFramePr>
+              <a:graphicFrameLocks xmlns:a="http://schemas.openxmlformats.org/drawingml/2006/main" noChangeAspect="1"/>
+            </wp:cNvGraphicFramePr>
+            <a:graphic xmlns:a="http://schemas.openxmlformats.org/drawingml/2006/main">
+              <a:graphicData uri="http://schemas.openxmlformats.org/drawingml/2006/picture">
+                <pic:pic xmlns:pic="http://schemas.openxmlformats.org/drawingml/2006/picture">
+                  <pic:nvPicPr>
+                    <pic:cNvPr id="0" name="Picture 2" descr="Macintosh HD:Users:ps22344:Desktop:rplots:hapaxes_25_years_ment.png"/>
+                    <pic:cNvPicPr>
+                      <a:picLocks noChangeAspect="1" noChangeArrowheads="1"/>
+                    </pic:cNvPicPr>
+                  </pic:nvPicPr>
+                  <pic:blipFill>
+                    <a:blip r:embed="rId17">
+                      <a:extLst>
+                        <a:ext uri="{28A0092B-C50C-407E-A947-70E740481C1C}">
+                          <a14:useLocalDpi xmlns:a14="http://schemas.microsoft.com/office/drawing/2010/main" val="0"/>
+                        </a:ext>
+                      </a:extLst>
+                    </a:blip>
+                    <a:srcRect/>
+                    <a:stretch>
+                      <a:fillRect/>
+                    </a:stretch>
+                  </pic:blipFill>
+                  <pic:spPr bwMode="auto">
+                    <a:xfrm>
+                      <a:off x="0" y="0"/>
+                      <a:ext cx="5486400" cy="3657600"/>
+                    </a:xfrm>
+                    <a:prstGeom prst="rect">
+                      <a:avLst/>
+                    </a:prstGeom>
+                    <a:noFill/>
+                    <a:ln>
+                      <a:noFill/>
+                    </a:ln>
+                  </pic:spPr>
+                </pic:pic>
+              </a:graphicData>
+            </a:graphic>
+          </wp:inline>
+        </w:drawing>
+      </w:r>
+    </w:p>
+    <w:p/>
+    <w:p>
+      <w:r>
+        <w:rPr>
+          <w:noProof/>
+        </w:rPr>
+        <w:drawing>
+          <wp:inline distT="0" distB="0" distL="0" distR="0" wp14:anchorId="010B8CCC" wp14:editId="779DA1EE">
+            <wp:extent cx="5486400" cy="3657600"/>
+            <wp:effectExtent l="0" t="0" r="0" b="0"/>
+            <wp:docPr id="13" name="Picture 13" descr="Macintosh HD:Users:ps22344:Desktop:rplots:ratio_25years.png"/>
+            <wp:cNvGraphicFramePr>
+              <a:graphicFrameLocks xmlns:a="http://schemas.openxmlformats.org/drawingml/2006/main" noChangeAspect="1"/>
+            </wp:cNvGraphicFramePr>
+            <a:graphic xmlns:a="http://schemas.openxmlformats.org/drawingml/2006/main">
+              <a:graphicData uri="http://schemas.openxmlformats.org/drawingml/2006/picture">
+                <pic:pic xmlns:pic="http://schemas.openxmlformats.org/drawingml/2006/picture">
+                  <pic:nvPicPr>
+                    <pic:cNvPr id="0" name="Picture 3" descr="Macintosh HD:Users:ps22344:Desktop:rplots:ratio_25years.png"/>
+                    <pic:cNvPicPr>
+                      <a:picLocks noChangeAspect="1" noChangeArrowheads="1"/>
+                    </pic:cNvPicPr>
+                  </pic:nvPicPr>
+                  <pic:blipFill>
+                    <a:blip r:embed="rId18">
+                      <a:extLst>
+                        <a:ext uri="{28A0092B-C50C-407E-A947-70E740481C1C}">
+                          <a14:useLocalDpi xmlns:a14="http://schemas.microsoft.com/office/drawing/2010/main" val="0"/>
+                        </a:ext>
+                      </a:extLst>
+                    </a:blip>
+                    <a:srcRect/>
+                    <a:stretch>
+                      <a:fillRect/>
+                    </a:stretch>
+                  </pic:blipFill>
+                  <pic:spPr bwMode="auto">
+                    <a:xfrm>
+                      <a:off x="0" y="0"/>
+                      <a:ext cx="5486400" cy="3657600"/>
+                    </a:xfrm>
+                    <a:prstGeom prst="rect">
+                      <a:avLst/>
+                    </a:prstGeom>
+                    <a:noFill/>
+                    <a:ln>
+                      <a:noFill/>
+                    </a:ln>
+                  </pic:spPr>
+                </pic:pic>
+              </a:graphicData>
+            </a:graphic>
+          </wp:inline>
+        </w:drawing>
+      </w:r>
       <w:bookmarkStart w:id="0" w:name="_GoBack"/>
       <w:bookmarkEnd w:id="0"/>
     </w:p>
-    <w:p/>
-    <w:p/>
-    <w:p/>
     <w:p>
       <w:pPr>
         <w:pStyle w:val="Heading2"/>
@@ -5675,7 +5842,7 @@
 </file>
 
 <file path=customXml/itemProps1.xml><?xml version="1.0" encoding="utf-8"?>
-<ds:datastoreItem xmlns:ds="http://schemas.openxmlformats.org/officeDocument/2006/customXml" ds:itemID="{9E40C5DA-3FA5-D042-BA69-AF216FBF577B}">
+<ds:datastoreItem xmlns:ds="http://schemas.openxmlformats.org/officeDocument/2006/customXml" ds:itemID="{E125176D-8F79-FE40-A1D0-D52071712E49}">
   <ds:schemaRefs>
     <ds:schemaRef ds:uri="http://schemas.openxmlformats.org/officeDocument/2006/bibliography"/>
   </ds:schemaRefs>

</xml_diff>